<commit_message>
Date changed to May 10 in cover letter.
</commit_message>
<xml_diff>
--- a/Abhinav-cover-letter.docx
+++ b/Abhinav-cover-letter.docx
@@ -77,7 +77,21 @@
         <w:rPr>
           <w:rFonts w:asciiTheme="minorHAnsi" w:hAnsiTheme="minorHAnsi" w:cstheme="minorHAnsi"/>
         </w:rPr>
-        <w:t xml:space="preserve"> 09, 2016</w:t>
+        <w:t xml:space="preserve"> </w:t>
+      </w:r>
+      <w:r>
+        <w:rPr>
+          <w:rFonts w:asciiTheme="minorHAnsi" w:hAnsiTheme="minorHAnsi" w:cstheme="minorHAnsi"/>
+        </w:rPr>
+        <w:t>10</w:t>
+      </w:r>
+      <w:bookmarkStart w:id="0" w:name="_GoBack"/>
+      <w:bookmarkEnd w:id="0"/>
+      <w:r>
+        <w:rPr>
+          <w:rFonts w:asciiTheme="minorHAnsi" w:hAnsiTheme="minorHAnsi" w:cstheme="minorHAnsi"/>
+        </w:rPr>
+        <w:t>, 2016</w:t>
       </w:r>
     </w:p>
     <w:p>
@@ -325,8 +339,6 @@
         </w:rPr>
         <w:t>VMware</w:t>
       </w:r>
-      <w:bookmarkStart w:id="0" w:name="_GoBack"/>
-      <w:bookmarkEnd w:id="0"/>
       <w:r>
         <w:rPr>
           <w:rFonts w:asciiTheme="minorHAnsi" w:hAnsiTheme="minorHAnsi" w:cstheme="minorHAnsi"/>
@@ -3124,7 +3136,7 @@
 </file>
 
 <file path=customXml/itemProps1.xml><?xml version="1.0" encoding="utf-8"?>
-<ds:datastoreItem xmlns:ds="http://schemas.openxmlformats.org/officeDocument/2006/customXml" ds:itemID="{1CD7D5D4-D102-904E-8D2D-9CA2840BED84}">
+<ds:datastoreItem xmlns:ds="http://schemas.openxmlformats.org/officeDocument/2006/customXml" ds:itemID="{AE0A8E2D-A3BF-0C48-A78F-7A8092B94079}">
   <ds:schemaRefs>
     <ds:schemaRef ds:uri="http://schemas.openxmlformats.org/officeDocument/2006/bibliography"/>
   </ds:schemaRefs>

</xml_diff>

<commit_message>
Added a space before hyphen  in cover letter.
</commit_message>
<xml_diff>
--- a/Abhinav-cover-letter.docx
+++ b/Abhinav-cover-letter.docx
@@ -38,7 +38,21 @@
         <w:rPr>
           <w:rFonts w:asciiTheme="minorHAnsi" w:hAnsiTheme="minorHAnsi" w:cstheme="minorHAnsi"/>
         </w:rPr>
-        <w:t>Electronic City, Bangalore– 560099, KA</w:t>
+        <w:t>Electronic City, Bangalore</w:t>
+      </w:r>
+      <w:r>
+        <w:rPr>
+          <w:rFonts w:asciiTheme="minorHAnsi" w:hAnsiTheme="minorHAnsi" w:cstheme="minorHAnsi"/>
+        </w:rPr>
+        <w:t xml:space="preserve"> </w:t>
+      </w:r>
+      <w:bookmarkStart w:id="0" w:name="_GoBack"/>
+      <w:bookmarkEnd w:id="0"/>
+      <w:r>
+        <w:rPr>
+          <w:rFonts w:asciiTheme="minorHAnsi" w:hAnsiTheme="minorHAnsi" w:cstheme="minorHAnsi"/>
+        </w:rPr>
+        <w:t>– 560099, KA</w:t>
       </w:r>
     </w:p>
     <w:p>
@@ -85,8 +99,6 @@
         </w:rPr>
         <w:t>10</w:t>
       </w:r>
-      <w:bookmarkStart w:id="0" w:name="_GoBack"/>
-      <w:bookmarkEnd w:id="0"/>
       <w:r>
         <w:rPr>
           <w:rFonts w:asciiTheme="minorHAnsi" w:hAnsiTheme="minorHAnsi" w:cstheme="minorHAnsi"/>
@@ -3136,7 +3148,7 @@
 </file>
 
 <file path=customXml/itemProps1.xml><?xml version="1.0" encoding="utf-8"?>
-<ds:datastoreItem xmlns:ds="http://schemas.openxmlformats.org/officeDocument/2006/customXml" ds:itemID="{AE0A8E2D-A3BF-0C48-A78F-7A8092B94079}">
+<ds:datastoreItem xmlns:ds="http://schemas.openxmlformats.org/officeDocument/2006/customXml" ds:itemID="{04AE78A3-A1EB-D340-A7DA-60440BD5DA49}">
   <ds:schemaRefs>
     <ds:schemaRef ds:uri="http://schemas.openxmlformats.org/officeDocument/2006/bibliography"/>
   </ds:schemaRefs>

</xml_diff>